<commit_message>
Update Laporan Tugas Besar Mata Kuliah.docx
</commit_message>
<xml_diff>
--- a/Laporan Tugas Besar Mata Kuliah.docx
+++ b/Laporan Tugas Besar Mata Kuliah.docx
@@ -12,7 +12,6 @@
           <w:szCs w:val="24"/>
         </w:rPr>
       </w:pPr>
-      <w:proofErr w:type="spellStart"/>
       <w:r>
         <w:rPr>
           <w:rFonts w:ascii="Times New Roman" w:eastAsia="Times New Roman" w:hAnsi="Times New Roman" w:cs="Times New Roman"/>
@@ -20,17 +19,7 @@
           <w:sz w:val="34"/>
           <w:szCs w:val="34"/>
         </w:rPr>
-        <w:t>Laporan</w:t>
-      </w:r>
-      <w:proofErr w:type="spellEnd"/>
-      <w:r>
-        <w:rPr>
-          <w:rFonts w:ascii="Times New Roman" w:eastAsia="Times New Roman" w:hAnsi="Times New Roman" w:cs="Times New Roman"/>
-          <w:color w:val="000000"/>
-          <w:sz w:val="34"/>
-          <w:szCs w:val="34"/>
-        </w:rPr>
-        <w:t xml:space="preserve"> Tugas Besar Mata Kuliah </w:t>
+        <w:t>Laporan Tugas Besar Mata Kuliah </w:t>
       </w:r>
     </w:p>
     <w:p>
@@ -167,7 +156,6 @@
           <w:szCs w:val="28"/>
         </w:rPr>
       </w:pPr>
-      <w:proofErr w:type="spellStart"/>
       <w:r>
         <w:rPr>
           <w:rFonts w:ascii="Times New Roman" w:eastAsia="Times New Roman" w:hAnsi="Times New Roman" w:cs="Times New Roman"/>
@@ -175,19 +163,19 @@
           <w:sz w:val="28"/>
           <w:szCs w:val="28"/>
         </w:rPr>
-        <w:t>Kelompok</w:t>
-      </w:r>
-      <w:proofErr w:type="spellEnd"/>
-      <w:r>
-        <w:rPr>
-          <w:rFonts w:ascii="Times New Roman" w:eastAsia="Times New Roman" w:hAnsi="Times New Roman" w:cs="Times New Roman"/>
-          <w:color w:val="000000"/>
+        <w:t>Kelompok 2:</w:t>
+      </w:r>
+    </w:p>
+    <w:p>
+      <w:pPr>
+        <w:spacing w:after="0" w:line="240" w:lineRule="auto"/>
+        <w:jc w:val="center"/>
+        <w:rPr>
+          <w:rFonts w:ascii="Times New Roman" w:eastAsia="Times New Roman" w:hAnsi="Times New Roman" w:cs="Times New Roman"/>
           <w:sz w:val="28"/>
           <w:szCs w:val="28"/>
         </w:rPr>
-        <w:t xml:space="preserve"> </w:t>
-      </w:r>
-      <w:proofErr w:type="gramStart"/>
+      </w:pPr>
       <w:r>
         <w:rPr>
           <w:rFonts w:ascii="Times New Roman" w:eastAsia="Times New Roman" w:hAnsi="Times New Roman" w:cs="Times New Roman"/>
@@ -195,20 +183,18 @@
           <w:sz w:val="28"/>
           <w:szCs w:val="28"/>
         </w:rPr>
-        <w:t>2 :</w:t>
-      </w:r>
-      <w:proofErr w:type="gramEnd"/>
-    </w:p>
-    <w:p>
-      <w:pPr>
-        <w:spacing w:after="0" w:line="240" w:lineRule="auto"/>
-        <w:jc w:val="center"/>
-        <w:rPr>
-          <w:rFonts w:ascii="Times New Roman" w:eastAsia="Times New Roman" w:hAnsi="Times New Roman" w:cs="Times New Roman"/>
+        <w:t>Farhan Reypialfarizi Moechtar</w:t>
+      </w:r>
+      <w:r>
+        <w:rPr>
+          <w:rFonts w:ascii="Times New Roman" w:eastAsia="Times New Roman" w:hAnsi="Times New Roman" w:cs="Times New Roman"/>
+          <w:color w:val="000000"/>
           <w:sz w:val="28"/>
           <w:szCs w:val="28"/>
-        </w:rPr>
-      </w:pPr>
+          <w:lang w:val="id-ID"/>
+        </w:rPr>
+        <w:t xml:space="preserve"> </w:t>
+      </w:r>
       <w:r>
         <w:rPr>
           <w:rFonts w:ascii="Times New Roman" w:eastAsia="Times New Roman" w:hAnsi="Times New Roman" w:cs="Times New Roman"/>
@@ -216,9 +202,8 @@
           <w:sz w:val="28"/>
           <w:szCs w:val="28"/>
         </w:rPr>
-        <w:t xml:space="preserve">Farhan </w:t>
-      </w:r>
-      <w:proofErr w:type="spellStart"/>
+        <w:t>(</w:t>
+      </w:r>
       <w:r>
         <w:rPr>
           <w:rFonts w:ascii="Times New Roman" w:eastAsia="Times New Roman" w:hAnsi="Times New Roman" w:cs="Times New Roman"/>
@@ -226,9 +211,8 @@
           <w:sz w:val="28"/>
           <w:szCs w:val="28"/>
         </w:rPr>
-        <w:t>Reypialfarizi</w:t>
-      </w:r>
-      <w:proofErr w:type="spellEnd"/>
+        <w:t>1301200033</w:t>
+      </w:r>
       <w:r>
         <w:rPr>
           <w:rFonts w:ascii="Times New Roman" w:eastAsia="Times New Roman" w:hAnsi="Times New Roman" w:cs="Times New Roman"/>
@@ -236,28 +220,27 @@
           <w:sz w:val="28"/>
           <w:szCs w:val="28"/>
         </w:rPr>
-        <w:t xml:space="preserve"> </w:t>
-      </w:r>
-      <w:proofErr w:type="spellStart"/>
-      <w:r>
-        <w:rPr>
-          <w:rFonts w:ascii="Times New Roman" w:eastAsia="Times New Roman" w:hAnsi="Times New Roman" w:cs="Times New Roman"/>
-          <w:color w:val="000000"/>
+        <w:t>)</w:t>
+      </w:r>
+    </w:p>
+    <w:p>
+      <w:pPr>
+        <w:spacing w:after="0" w:line="240" w:lineRule="auto"/>
+        <w:jc w:val="center"/>
+        <w:rPr>
+          <w:rFonts w:ascii="Times New Roman" w:eastAsia="Times New Roman" w:hAnsi="Times New Roman" w:cs="Times New Roman"/>
           <w:sz w:val="28"/>
           <w:szCs w:val="28"/>
         </w:rPr>
-        <w:t>Moechtar</w:t>
-      </w:r>
-      <w:proofErr w:type="spellEnd"/>
+      </w:pPr>
       <w:r>
         <w:rPr>
           <w:rFonts w:ascii="Times New Roman" w:eastAsia="Times New Roman" w:hAnsi="Times New Roman" w:cs="Times New Roman"/>
           <w:color w:val="000000"/>
           <w:sz w:val="28"/>
           <w:szCs w:val="28"/>
-          <w:lang w:val="id-ID"/>
-        </w:rPr>
-        <w:t xml:space="preserve"> </w:t>
+        </w:rPr>
+        <w:t>Muhammad Daffa Ferdiansyah</w:t>
       </w:r>
       <w:r>
         <w:rPr>
@@ -265,30 +248,30 @@
           <w:color w:val="000000"/>
           <w:sz w:val="28"/>
           <w:szCs w:val="28"/>
-        </w:rPr>
-        <w:t>(</w:t>
-      </w:r>
-    </w:p>
-    <w:p>
-      <w:pPr>
-        <w:spacing w:after="0" w:line="240" w:lineRule="auto"/>
-        <w:jc w:val="center"/>
-        <w:rPr>
-          <w:rFonts w:ascii="Times New Roman" w:eastAsia="Times New Roman" w:hAnsi="Times New Roman" w:cs="Times New Roman"/>
+          <w:lang w:val="id-ID"/>
+        </w:rPr>
+        <w:t xml:space="preserve"> </w:t>
+      </w:r>
+      <w:r>
+        <w:rPr>
+          <w:rFonts w:ascii="Times New Roman" w:eastAsia="Times New Roman" w:hAnsi="Times New Roman" w:cs="Times New Roman"/>
+          <w:color w:val="000000"/>
           <w:sz w:val="28"/>
           <w:szCs w:val="28"/>
         </w:rPr>
-      </w:pPr>
-      <w:r>
-        <w:rPr>
-          <w:rFonts w:ascii="Times New Roman" w:eastAsia="Times New Roman" w:hAnsi="Times New Roman" w:cs="Times New Roman"/>
-          <w:color w:val="000000"/>
+        <w:t>(1301200076)</w:t>
+      </w:r>
+    </w:p>
+    <w:p>
+      <w:pPr>
+        <w:spacing w:after="0" w:line="240" w:lineRule="auto"/>
+        <w:jc w:val="center"/>
+        <w:rPr>
+          <w:rFonts w:ascii="Times New Roman" w:eastAsia="Times New Roman" w:hAnsi="Times New Roman" w:cs="Times New Roman"/>
           <w:sz w:val="28"/>
           <w:szCs w:val="28"/>
         </w:rPr>
-        <w:t xml:space="preserve">Muhammad </w:t>
-      </w:r>
-      <w:proofErr w:type="spellStart"/>
+      </w:pPr>
       <w:r>
         <w:rPr>
           <w:rFonts w:ascii="Times New Roman" w:eastAsia="Times New Roman" w:hAnsi="Times New Roman" w:cs="Times New Roman"/>
@@ -296,17 +279,17 @@
           <w:sz w:val="28"/>
           <w:szCs w:val="28"/>
         </w:rPr>
-        <w:t>Daffa</w:t>
-      </w:r>
-      <w:proofErr w:type="spellEnd"/>
+        <w:t>Muhammad Reyfasha Ilhami</w:t>
+      </w:r>
       <w:r>
         <w:rPr>
           <w:rFonts w:ascii="Times New Roman" w:eastAsia="Times New Roman" w:hAnsi="Times New Roman" w:cs="Times New Roman"/>
           <w:color w:val="000000"/>
           <w:sz w:val="28"/>
           <w:szCs w:val="28"/>
-        </w:rPr>
-        <w:t xml:space="preserve"> Ferdiansyah</w:t>
+          <w:lang w:val="id-ID"/>
+        </w:rPr>
+        <w:t xml:space="preserve"> </w:t>
       </w:r>
       <w:r>
         <w:rPr>
@@ -314,19 +297,19 @@
           <w:color w:val="000000"/>
           <w:sz w:val="28"/>
           <w:szCs w:val="28"/>
-          <w:lang w:val="id-ID"/>
-        </w:rPr>
-        <w:t xml:space="preserve"> </w:t>
-      </w:r>
-      <w:r>
-        <w:rPr>
-          <w:rFonts w:ascii="Times New Roman" w:eastAsia="Times New Roman" w:hAnsi="Times New Roman" w:cs="Times New Roman"/>
-          <w:color w:val="000000"/>
+        </w:rPr>
+        <w:t>(1301204461)</w:t>
+      </w:r>
+    </w:p>
+    <w:p>
+      <w:pPr>
+        <w:spacing w:after="0" w:line="240" w:lineRule="auto"/>
+        <w:rPr>
+          <w:rFonts w:ascii="Times New Roman" w:eastAsia="Times New Roman" w:hAnsi="Times New Roman" w:cs="Times New Roman"/>
           <w:sz w:val="28"/>
           <w:szCs w:val="28"/>
         </w:rPr>
-        <w:t>(1301200076)</w:t>
-      </w:r>
+      </w:pPr>
     </w:p>
     <w:p>
       <w:pPr>
@@ -345,9 +328,8 @@
           <w:sz w:val="28"/>
           <w:szCs w:val="28"/>
         </w:rPr>
-        <w:t xml:space="preserve">Muhammad </w:t>
-      </w:r>
-      <w:proofErr w:type="spellStart"/>
+        <w:br/>
+      </w:r>
       <w:r>
         <w:rPr>
           <w:rFonts w:ascii="Times New Roman" w:eastAsia="Times New Roman" w:hAnsi="Times New Roman" w:cs="Times New Roman"/>
@@ -355,19 +337,19 @@
           <w:sz w:val="28"/>
           <w:szCs w:val="28"/>
         </w:rPr>
-        <w:t>Reyfasha</w:t>
-      </w:r>
-      <w:proofErr w:type="spellEnd"/>
-      <w:r>
-        <w:rPr>
-          <w:rFonts w:ascii="Times New Roman" w:eastAsia="Times New Roman" w:hAnsi="Times New Roman" w:cs="Times New Roman"/>
-          <w:color w:val="000000"/>
+        <w:br/>
+      </w:r>
+    </w:p>
+    <w:p>
+      <w:pPr>
+        <w:spacing w:after="0" w:line="240" w:lineRule="auto"/>
+        <w:jc w:val="center"/>
+        <w:rPr>
+          <w:rFonts w:ascii="Times New Roman" w:eastAsia="Times New Roman" w:hAnsi="Times New Roman" w:cs="Times New Roman"/>
           <w:sz w:val="28"/>
           <w:szCs w:val="28"/>
         </w:rPr>
-        <w:t xml:space="preserve"> </w:t>
-      </w:r>
-      <w:proofErr w:type="spellStart"/>
+      </w:pPr>
       <w:r>
         <w:rPr>
           <w:rFonts w:ascii="Times New Roman" w:eastAsia="Times New Roman" w:hAnsi="Times New Roman" w:cs="Times New Roman"/>
@@ -375,146 +357,17 @@
           <w:sz w:val="28"/>
           <w:szCs w:val="28"/>
         </w:rPr>
-        <w:t>Ilhami</w:t>
-      </w:r>
-      <w:proofErr w:type="spellEnd"/>
+        <w:t>Program Studi S1 Informatika</w:t>
+      </w:r>
       <w:r>
         <w:rPr>
           <w:rFonts w:ascii="Times New Roman" w:eastAsia="Times New Roman" w:hAnsi="Times New Roman" w:cs="Times New Roman"/>
           <w:color w:val="000000"/>
           <w:sz w:val="28"/>
           <w:szCs w:val="28"/>
-          <w:lang w:val="id-ID"/>
-        </w:rPr>
-        <w:t xml:space="preserve"> </w:t>
-      </w:r>
-      <w:r>
-        <w:rPr>
-          <w:rFonts w:ascii="Times New Roman" w:eastAsia="Times New Roman" w:hAnsi="Times New Roman" w:cs="Times New Roman"/>
-          <w:color w:val="000000"/>
-          <w:sz w:val="28"/>
-          <w:szCs w:val="28"/>
-        </w:rPr>
-        <w:t>(1301204461)</w:t>
-      </w:r>
-    </w:p>
-    <w:p>
-      <w:pPr>
-        <w:spacing w:after="0" w:line="240" w:lineRule="auto"/>
-        <w:rPr>
-          <w:rFonts w:ascii="Times New Roman" w:eastAsia="Times New Roman" w:hAnsi="Times New Roman" w:cs="Times New Roman"/>
-          <w:sz w:val="28"/>
-          <w:szCs w:val="28"/>
-        </w:rPr>
-      </w:pPr>
-    </w:p>
-    <w:p>
-      <w:pPr>
-        <w:spacing w:after="0" w:line="240" w:lineRule="auto"/>
-        <w:jc w:val="center"/>
-        <w:rPr>
-          <w:rFonts w:ascii="Times New Roman" w:eastAsia="Times New Roman" w:hAnsi="Times New Roman" w:cs="Times New Roman"/>
-          <w:sz w:val="28"/>
-          <w:szCs w:val="28"/>
-        </w:rPr>
-      </w:pPr>
-      <w:r>
-        <w:rPr>
-          <w:rFonts w:ascii="Times New Roman" w:eastAsia="Times New Roman" w:hAnsi="Times New Roman" w:cs="Times New Roman"/>
-          <w:color w:val="000000"/>
-          <w:sz w:val="28"/>
-          <w:szCs w:val="28"/>
         </w:rPr>
         <w:br/>
-      </w:r>
-      <w:r>
-        <w:rPr>
-          <w:rFonts w:ascii="Times New Roman" w:eastAsia="Times New Roman" w:hAnsi="Times New Roman" w:cs="Times New Roman"/>
-          <w:color w:val="000000"/>
-          <w:sz w:val="28"/>
-          <w:szCs w:val="28"/>
-        </w:rPr>
-        <w:br/>
-      </w:r>
-    </w:p>
-    <w:p>
-      <w:pPr>
-        <w:spacing w:after="0" w:line="240" w:lineRule="auto"/>
-        <w:jc w:val="center"/>
-        <w:rPr>
-          <w:rFonts w:ascii="Times New Roman" w:eastAsia="Times New Roman" w:hAnsi="Times New Roman" w:cs="Times New Roman"/>
-          <w:sz w:val="28"/>
-          <w:szCs w:val="28"/>
-        </w:rPr>
-      </w:pPr>
-      <w:r>
-        <w:rPr>
-          <w:rFonts w:ascii="Times New Roman" w:eastAsia="Times New Roman" w:hAnsi="Times New Roman" w:cs="Times New Roman"/>
-          <w:color w:val="000000"/>
-          <w:sz w:val="28"/>
-          <w:szCs w:val="28"/>
-        </w:rPr>
-        <w:t xml:space="preserve">Program Studi S1 </w:t>
-      </w:r>
-      <w:proofErr w:type="spellStart"/>
-      <w:r>
-        <w:rPr>
-          <w:rFonts w:ascii="Times New Roman" w:eastAsia="Times New Roman" w:hAnsi="Times New Roman" w:cs="Times New Roman"/>
-          <w:color w:val="000000"/>
-          <w:sz w:val="28"/>
-          <w:szCs w:val="28"/>
-        </w:rPr>
-        <w:t>Informatika</w:t>
-      </w:r>
-      <w:proofErr w:type="spellEnd"/>
-      <w:r>
-        <w:rPr>
-          <w:rFonts w:ascii="Times New Roman" w:eastAsia="Times New Roman" w:hAnsi="Times New Roman" w:cs="Times New Roman"/>
-          <w:color w:val="000000"/>
-          <w:sz w:val="28"/>
-          <w:szCs w:val="28"/>
-        </w:rPr>
-        <w:br/>
-      </w:r>
-      <w:proofErr w:type="spellStart"/>
-      <w:r>
-        <w:rPr>
-          <w:rFonts w:ascii="Times New Roman" w:eastAsia="Times New Roman" w:hAnsi="Times New Roman" w:cs="Times New Roman"/>
-          <w:color w:val="000000"/>
-          <w:sz w:val="28"/>
-          <w:szCs w:val="28"/>
-        </w:rPr>
-        <w:t>Fakultas</w:t>
-      </w:r>
-      <w:proofErr w:type="spellEnd"/>
-      <w:r>
-        <w:rPr>
-          <w:rFonts w:ascii="Times New Roman" w:eastAsia="Times New Roman" w:hAnsi="Times New Roman" w:cs="Times New Roman"/>
-          <w:color w:val="000000"/>
-          <w:sz w:val="28"/>
-          <w:szCs w:val="28"/>
-        </w:rPr>
-        <w:t xml:space="preserve"> </w:t>
-      </w:r>
-      <w:proofErr w:type="spellStart"/>
-      <w:r>
-        <w:rPr>
-          <w:rFonts w:ascii="Times New Roman" w:eastAsia="Times New Roman" w:hAnsi="Times New Roman" w:cs="Times New Roman"/>
-          <w:color w:val="000000"/>
-          <w:sz w:val="28"/>
-          <w:szCs w:val="28"/>
-        </w:rPr>
-        <w:t>Informatika</w:t>
-      </w:r>
-      <w:proofErr w:type="spellEnd"/>
-      <w:r>
-        <w:rPr>
-          <w:rFonts w:ascii="Times New Roman" w:eastAsia="Times New Roman" w:hAnsi="Times New Roman" w:cs="Times New Roman"/>
-          <w:color w:val="000000"/>
-          <w:sz w:val="28"/>
-          <w:szCs w:val="28"/>
-        </w:rPr>
-        <w:t xml:space="preserve"> Telkom University</w:t>
+        <w:t>Fakultas Informatika Telkom University</w:t>
       </w:r>
     </w:p>
     <w:p>
@@ -564,7 +417,6 @@
           <w:szCs w:val="24"/>
         </w:rPr>
       </w:pPr>
-      <w:proofErr w:type="spellStart"/>
       <w:r>
         <w:rPr>
           <w:rFonts w:ascii="Times New Roman" w:eastAsia="Times New Roman" w:hAnsi="Times New Roman" w:cs="Times New Roman"/>
@@ -573,17 +425,7 @@
           <w:szCs w:val="24"/>
         </w:rPr>
         <w:lastRenderedPageBreak/>
-        <w:t>Deskripsi</w:t>
-      </w:r>
-      <w:proofErr w:type="spellEnd"/>
-      <w:r>
-        <w:rPr>
-          <w:rFonts w:ascii="Times New Roman" w:eastAsia="Times New Roman" w:hAnsi="Times New Roman" w:cs="Times New Roman"/>
-          <w:color w:val="000000"/>
-          <w:sz w:val="24"/>
-          <w:szCs w:val="24"/>
-        </w:rPr>
-        <w:t xml:space="preserve"> Tugas Besar</w:t>
+        <w:t>Deskripsi Tugas Besar</w:t>
       </w:r>
     </w:p>
     <w:p>
@@ -607,827 +449,7 @@
           <w:sz w:val="24"/>
           <w:szCs w:val="24"/>
         </w:rPr>
-        <w:t xml:space="preserve">Pada Tugas Besar </w:t>
-      </w:r>
-      <w:proofErr w:type="spellStart"/>
-      <w:r>
-        <w:rPr>
-          <w:rFonts w:ascii="Times New Roman" w:eastAsia="Times New Roman" w:hAnsi="Times New Roman" w:cs="Times New Roman"/>
-          <w:color w:val="000000"/>
-          <w:sz w:val="24"/>
-          <w:szCs w:val="24"/>
-        </w:rPr>
-        <w:t>ini</w:t>
-      </w:r>
-      <w:proofErr w:type="spellEnd"/>
-      <w:r>
-        <w:rPr>
-          <w:rFonts w:ascii="Times New Roman" w:eastAsia="Times New Roman" w:hAnsi="Times New Roman" w:cs="Times New Roman"/>
-          <w:color w:val="000000"/>
-          <w:sz w:val="24"/>
-          <w:szCs w:val="24"/>
-        </w:rPr>
-        <w:t xml:space="preserve">, </w:t>
-      </w:r>
-      <w:proofErr w:type="spellStart"/>
-      <w:r>
-        <w:rPr>
-          <w:rFonts w:ascii="Times New Roman" w:eastAsia="Times New Roman" w:hAnsi="Times New Roman" w:cs="Times New Roman"/>
-          <w:color w:val="000000"/>
-          <w:sz w:val="24"/>
-          <w:szCs w:val="24"/>
-        </w:rPr>
-        <w:t>mahasiswa</w:t>
-      </w:r>
-      <w:proofErr w:type="spellEnd"/>
-      <w:r>
-        <w:rPr>
-          <w:rFonts w:ascii="Times New Roman" w:eastAsia="Times New Roman" w:hAnsi="Times New Roman" w:cs="Times New Roman"/>
-          <w:color w:val="000000"/>
-          <w:sz w:val="24"/>
-          <w:szCs w:val="24"/>
-        </w:rPr>
-        <w:t xml:space="preserve"> (</w:t>
-      </w:r>
-      <w:proofErr w:type="spellStart"/>
-      <w:r>
-        <w:rPr>
-          <w:rFonts w:ascii="Times New Roman" w:eastAsia="Times New Roman" w:hAnsi="Times New Roman" w:cs="Times New Roman"/>
-          <w:color w:val="000000"/>
-          <w:sz w:val="24"/>
-          <w:szCs w:val="24"/>
-        </w:rPr>
-        <w:t>secara</w:t>
-      </w:r>
-      <w:proofErr w:type="spellEnd"/>
-      <w:r>
-        <w:rPr>
-          <w:rFonts w:ascii="Times New Roman" w:eastAsia="Times New Roman" w:hAnsi="Times New Roman" w:cs="Times New Roman"/>
-          <w:color w:val="000000"/>
-          <w:sz w:val="24"/>
-          <w:szCs w:val="24"/>
-        </w:rPr>
-        <w:t xml:space="preserve"> </w:t>
-      </w:r>
-      <w:proofErr w:type="spellStart"/>
-      <w:r>
-        <w:rPr>
-          <w:rFonts w:ascii="Times New Roman" w:eastAsia="Times New Roman" w:hAnsi="Times New Roman" w:cs="Times New Roman"/>
-          <w:color w:val="000000"/>
-          <w:sz w:val="24"/>
-          <w:szCs w:val="24"/>
-        </w:rPr>
-        <w:t>berkelompok</w:t>
-      </w:r>
-      <w:proofErr w:type="spellEnd"/>
-      <w:r>
-        <w:rPr>
-          <w:rFonts w:ascii="Times New Roman" w:eastAsia="Times New Roman" w:hAnsi="Times New Roman" w:cs="Times New Roman"/>
-          <w:color w:val="000000"/>
-          <w:sz w:val="24"/>
-          <w:szCs w:val="24"/>
-        </w:rPr>
-        <w:t xml:space="preserve">) </w:t>
-      </w:r>
-      <w:proofErr w:type="spellStart"/>
-      <w:r>
-        <w:rPr>
-          <w:rFonts w:ascii="Times New Roman" w:eastAsia="Times New Roman" w:hAnsi="Times New Roman" w:cs="Times New Roman"/>
-          <w:color w:val="000000"/>
-          <w:sz w:val="24"/>
-          <w:szCs w:val="24"/>
-        </w:rPr>
-        <w:t>diminta</w:t>
-      </w:r>
-      <w:proofErr w:type="spellEnd"/>
-      <w:r>
-        <w:rPr>
-          <w:rFonts w:ascii="Times New Roman" w:eastAsia="Times New Roman" w:hAnsi="Times New Roman" w:cs="Times New Roman"/>
-          <w:color w:val="000000"/>
-          <w:sz w:val="24"/>
-          <w:szCs w:val="24"/>
-        </w:rPr>
-        <w:t xml:space="preserve"> </w:t>
-      </w:r>
-      <w:proofErr w:type="spellStart"/>
-      <w:r>
-        <w:rPr>
-          <w:rFonts w:ascii="Times New Roman" w:eastAsia="Times New Roman" w:hAnsi="Times New Roman" w:cs="Times New Roman"/>
-          <w:color w:val="000000"/>
-          <w:sz w:val="24"/>
-          <w:szCs w:val="24"/>
-        </w:rPr>
-        <w:t>untuk</w:t>
-      </w:r>
-      <w:proofErr w:type="spellEnd"/>
-      <w:r>
-        <w:rPr>
-          <w:rFonts w:ascii="Times New Roman" w:eastAsia="Times New Roman" w:hAnsi="Times New Roman" w:cs="Times New Roman"/>
-          <w:color w:val="000000"/>
-          <w:sz w:val="24"/>
-          <w:szCs w:val="24"/>
-        </w:rPr>
-        <w:t xml:space="preserve"> </w:t>
-      </w:r>
-      <w:proofErr w:type="spellStart"/>
-      <w:r>
-        <w:rPr>
-          <w:rFonts w:ascii="Times New Roman" w:eastAsia="Times New Roman" w:hAnsi="Times New Roman" w:cs="Times New Roman"/>
-          <w:color w:val="000000"/>
-          <w:sz w:val="24"/>
-          <w:szCs w:val="24"/>
-        </w:rPr>
-        <w:t>mendefinisikan</w:t>
-      </w:r>
-      <w:proofErr w:type="spellEnd"/>
-      <w:r>
-        <w:rPr>
-          <w:rFonts w:ascii="Times New Roman" w:eastAsia="Times New Roman" w:hAnsi="Times New Roman" w:cs="Times New Roman"/>
-          <w:color w:val="000000"/>
-          <w:sz w:val="24"/>
-          <w:szCs w:val="24"/>
-        </w:rPr>
-        <w:t xml:space="preserve"> </w:t>
-      </w:r>
-      <w:proofErr w:type="spellStart"/>
-      <w:r>
-        <w:rPr>
-          <w:rFonts w:ascii="Times New Roman" w:eastAsia="Times New Roman" w:hAnsi="Times New Roman" w:cs="Times New Roman"/>
-          <w:color w:val="000000"/>
-          <w:sz w:val="24"/>
-          <w:szCs w:val="24"/>
-        </w:rPr>
-        <w:t>sebuah</w:t>
-      </w:r>
-      <w:proofErr w:type="spellEnd"/>
-      <w:r>
-        <w:rPr>
-          <w:rFonts w:ascii="Times New Roman" w:eastAsia="Times New Roman" w:hAnsi="Times New Roman" w:cs="Times New Roman"/>
-          <w:color w:val="000000"/>
-          <w:sz w:val="24"/>
-          <w:szCs w:val="24"/>
-        </w:rPr>
-        <w:t xml:space="preserve"> Context Free Grammar (CFG) yang </w:t>
-      </w:r>
-      <w:proofErr w:type="spellStart"/>
-      <w:r>
-        <w:rPr>
-          <w:rFonts w:ascii="Times New Roman" w:eastAsia="Times New Roman" w:hAnsi="Times New Roman" w:cs="Times New Roman"/>
-          <w:color w:val="000000"/>
-          <w:sz w:val="24"/>
-          <w:szCs w:val="24"/>
-        </w:rPr>
-        <w:t>merepresentasikan</w:t>
-      </w:r>
-      <w:proofErr w:type="spellEnd"/>
-      <w:r>
-        <w:rPr>
-          <w:rFonts w:ascii="Times New Roman" w:eastAsia="Times New Roman" w:hAnsi="Times New Roman" w:cs="Times New Roman"/>
-          <w:color w:val="000000"/>
-          <w:sz w:val="24"/>
-          <w:szCs w:val="24"/>
-        </w:rPr>
-        <w:t xml:space="preserve"> </w:t>
-      </w:r>
-      <w:proofErr w:type="spellStart"/>
-      <w:r>
-        <w:rPr>
-          <w:rFonts w:ascii="Times New Roman" w:eastAsia="Times New Roman" w:hAnsi="Times New Roman" w:cs="Times New Roman"/>
-          <w:color w:val="000000"/>
-          <w:sz w:val="24"/>
-          <w:szCs w:val="24"/>
-        </w:rPr>
-        <w:t>aturan</w:t>
-      </w:r>
-      <w:proofErr w:type="spellEnd"/>
-      <w:r>
-        <w:rPr>
-          <w:rFonts w:ascii="Times New Roman" w:eastAsia="Times New Roman" w:hAnsi="Times New Roman" w:cs="Times New Roman"/>
-          <w:color w:val="000000"/>
-          <w:sz w:val="24"/>
-          <w:szCs w:val="24"/>
-        </w:rPr>
-        <w:t xml:space="preserve"> </w:t>
-      </w:r>
-      <w:proofErr w:type="spellStart"/>
-      <w:r>
-        <w:rPr>
-          <w:rFonts w:ascii="Times New Roman" w:eastAsia="Times New Roman" w:hAnsi="Times New Roman" w:cs="Times New Roman"/>
-          <w:color w:val="000000"/>
-          <w:sz w:val="24"/>
-          <w:szCs w:val="24"/>
-        </w:rPr>
-        <w:t>bahasa</w:t>
-      </w:r>
-      <w:proofErr w:type="spellEnd"/>
-      <w:r>
-        <w:rPr>
-          <w:rFonts w:ascii="Times New Roman" w:eastAsia="Times New Roman" w:hAnsi="Times New Roman" w:cs="Times New Roman"/>
-          <w:color w:val="000000"/>
-          <w:sz w:val="24"/>
-          <w:szCs w:val="24"/>
-        </w:rPr>
-        <w:t xml:space="preserve"> </w:t>
-      </w:r>
-      <w:proofErr w:type="spellStart"/>
-      <w:r>
-        <w:rPr>
-          <w:rFonts w:ascii="Times New Roman" w:eastAsia="Times New Roman" w:hAnsi="Times New Roman" w:cs="Times New Roman"/>
-          <w:color w:val="000000"/>
-          <w:sz w:val="24"/>
-          <w:szCs w:val="24"/>
-        </w:rPr>
-        <w:t>sederhana</w:t>
-      </w:r>
-      <w:proofErr w:type="spellEnd"/>
-      <w:r>
-        <w:rPr>
-          <w:rFonts w:ascii="Times New Roman" w:eastAsia="Times New Roman" w:hAnsi="Times New Roman" w:cs="Times New Roman"/>
-          <w:color w:val="000000"/>
-          <w:sz w:val="24"/>
-          <w:szCs w:val="24"/>
-        </w:rPr>
-        <w:t xml:space="preserve"> </w:t>
-      </w:r>
-      <w:proofErr w:type="spellStart"/>
-      <w:r>
-        <w:rPr>
-          <w:rFonts w:ascii="Times New Roman" w:eastAsia="Times New Roman" w:hAnsi="Times New Roman" w:cs="Times New Roman"/>
-          <w:color w:val="000000"/>
-          <w:sz w:val="24"/>
-          <w:szCs w:val="24"/>
-        </w:rPr>
-        <w:t>untuk</w:t>
-      </w:r>
-      <w:proofErr w:type="spellEnd"/>
-      <w:r>
-        <w:rPr>
-          <w:rFonts w:ascii="Times New Roman" w:eastAsia="Times New Roman" w:hAnsi="Times New Roman" w:cs="Times New Roman"/>
-          <w:color w:val="000000"/>
-          <w:sz w:val="24"/>
-          <w:szCs w:val="24"/>
-        </w:rPr>
-        <w:t xml:space="preserve"> </w:t>
-      </w:r>
-      <w:proofErr w:type="spellStart"/>
-      <w:r>
-        <w:rPr>
-          <w:rFonts w:ascii="Times New Roman" w:eastAsia="Times New Roman" w:hAnsi="Times New Roman" w:cs="Times New Roman"/>
-          <w:color w:val="000000"/>
-          <w:sz w:val="24"/>
-          <w:szCs w:val="24"/>
-        </w:rPr>
-        <w:t>bahasa</w:t>
-      </w:r>
-      <w:proofErr w:type="spellEnd"/>
-      <w:r>
-        <w:rPr>
-          <w:rFonts w:ascii="Times New Roman" w:eastAsia="Times New Roman" w:hAnsi="Times New Roman" w:cs="Times New Roman"/>
-          <w:color w:val="000000"/>
-          <w:sz w:val="24"/>
-          <w:szCs w:val="24"/>
-        </w:rPr>
-        <w:t xml:space="preserve"> </w:t>
-      </w:r>
-      <w:proofErr w:type="spellStart"/>
-      <w:r>
-        <w:rPr>
-          <w:rFonts w:ascii="Times New Roman" w:eastAsia="Times New Roman" w:hAnsi="Times New Roman" w:cs="Times New Roman"/>
-          <w:color w:val="000000"/>
-          <w:sz w:val="24"/>
-          <w:szCs w:val="24"/>
-        </w:rPr>
-        <w:t>manusia</w:t>
-      </w:r>
-      <w:proofErr w:type="spellEnd"/>
-      <w:r>
-        <w:rPr>
-          <w:rFonts w:ascii="Times New Roman" w:eastAsia="Times New Roman" w:hAnsi="Times New Roman" w:cs="Times New Roman"/>
-          <w:color w:val="000000"/>
-          <w:sz w:val="24"/>
-          <w:szCs w:val="24"/>
-        </w:rPr>
-        <w:t xml:space="preserve">. </w:t>
-      </w:r>
-      <w:proofErr w:type="spellStart"/>
-      <w:r>
-        <w:rPr>
-          <w:rFonts w:ascii="Times New Roman" w:eastAsia="Times New Roman" w:hAnsi="Times New Roman" w:cs="Times New Roman"/>
-          <w:color w:val="000000"/>
-          <w:sz w:val="24"/>
-          <w:szCs w:val="24"/>
-        </w:rPr>
-        <w:t>Kemudian</w:t>
-      </w:r>
-      <w:proofErr w:type="spellEnd"/>
-      <w:r>
-        <w:rPr>
-          <w:rFonts w:ascii="Times New Roman" w:eastAsia="Times New Roman" w:hAnsi="Times New Roman" w:cs="Times New Roman"/>
-          <w:color w:val="000000"/>
-          <w:sz w:val="24"/>
-          <w:szCs w:val="24"/>
-        </w:rPr>
-        <w:t xml:space="preserve"> </w:t>
-      </w:r>
-      <w:proofErr w:type="spellStart"/>
-      <w:r>
-        <w:rPr>
-          <w:rFonts w:ascii="Times New Roman" w:eastAsia="Times New Roman" w:hAnsi="Times New Roman" w:cs="Times New Roman"/>
-          <w:color w:val="000000"/>
-          <w:sz w:val="24"/>
-          <w:szCs w:val="24"/>
-        </w:rPr>
-        <w:t>berdasarkan</w:t>
-      </w:r>
-      <w:proofErr w:type="spellEnd"/>
-      <w:r>
-        <w:rPr>
-          <w:rFonts w:ascii="Times New Roman" w:eastAsia="Times New Roman" w:hAnsi="Times New Roman" w:cs="Times New Roman"/>
-          <w:color w:val="000000"/>
-          <w:sz w:val="24"/>
-          <w:szCs w:val="24"/>
-        </w:rPr>
-        <w:t xml:space="preserve"> CFG yang </w:t>
-      </w:r>
-      <w:proofErr w:type="spellStart"/>
-      <w:r>
-        <w:rPr>
-          <w:rFonts w:ascii="Times New Roman" w:eastAsia="Times New Roman" w:hAnsi="Times New Roman" w:cs="Times New Roman"/>
-          <w:color w:val="000000"/>
-          <w:sz w:val="24"/>
-          <w:szCs w:val="24"/>
-        </w:rPr>
-        <w:t>sudah</w:t>
-      </w:r>
-      <w:proofErr w:type="spellEnd"/>
-      <w:r>
-        <w:rPr>
-          <w:rFonts w:ascii="Times New Roman" w:eastAsia="Times New Roman" w:hAnsi="Times New Roman" w:cs="Times New Roman"/>
-          <w:color w:val="000000"/>
-          <w:sz w:val="24"/>
-          <w:szCs w:val="24"/>
-        </w:rPr>
-        <w:t xml:space="preserve"> </w:t>
-      </w:r>
-      <w:proofErr w:type="spellStart"/>
-      <w:r>
-        <w:rPr>
-          <w:rFonts w:ascii="Times New Roman" w:eastAsia="Times New Roman" w:hAnsi="Times New Roman" w:cs="Times New Roman"/>
-          <w:color w:val="000000"/>
-          <w:sz w:val="24"/>
-          <w:szCs w:val="24"/>
-        </w:rPr>
-        <w:t>didefinisikan</w:t>
-      </w:r>
-      <w:proofErr w:type="spellEnd"/>
-      <w:r>
-        <w:rPr>
-          <w:rFonts w:ascii="Times New Roman" w:eastAsia="Times New Roman" w:hAnsi="Times New Roman" w:cs="Times New Roman"/>
-          <w:color w:val="000000"/>
-          <w:sz w:val="24"/>
-          <w:szCs w:val="24"/>
-        </w:rPr>
-        <w:t xml:space="preserve"> </w:t>
-      </w:r>
-      <w:proofErr w:type="spellStart"/>
-      <w:r>
-        <w:rPr>
-          <w:rFonts w:ascii="Times New Roman" w:eastAsia="Times New Roman" w:hAnsi="Times New Roman" w:cs="Times New Roman"/>
-          <w:color w:val="000000"/>
-          <w:sz w:val="24"/>
-          <w:szCs w:val="24"/>
-        </w:rPr>
-        <w:t>tersebut</w:t>
-      </w:r>
-      <w:proofErr w:type="spellEnd"/>
-      <w:r>
-        <w:rPr>
-          <w:rFonts w:ascii="Times New Roman" w:eastAsia="Times New Roman" w:hAnsi="Times New Roman" w:cs="Times New Roman"/>
-          <w:color w:val="000000"/>
-          <w:sz w:val="24"/>
-          <w:szCs w:val="24"/>
-        </w:rPr>
-        <w:t xml:space="preserve">, </w:t>
-      </w:r>
-      <w:proofErr w:type="spellStart"/>
-      <w:r>
-        <w:rPr>
-          <w:rFonts w:ascii="Times New Roman" w:eastAsia="Times New Roman" w:hAnsi="Times New Roman" w:cs="Times New Roman"/>
-          <w:color w:val="000000"/>
-          <w:sz w:val="24"/>
-          <w:szCs w:val="24"/>
-        </w:rPr>
-        <w:t>mahasiswa</w:t>
-      </w:r>
-      <w:proofErr w:type="spellEnd"/>
-      <w:r>
-        <w:rPr>
-          <w:rFonts w:ascii="Times New Roman" w:eastAsia="Times New Roman" w:hAnsi="Times New Roman" w:cs="Times New Roman"/>
-          <w:color w:val="000000"/>
-          <w:sz w:val="24"/>
-          <w:szCs w:val="24"/>
-        </w:rPr>
-        <w:t xml:space="preserve"> </w:t>
-      </w:r>
-      <w:proofErr w:type="spellStart"/>
-      <w:r>
-        <w:rPr>
-          <w:rFonts w:ascii="Times New Roman" w:eastAsia="Times New Roman" w:hAnsi="Times New Roman" w:cs="Times New Roman"/>
-          <w:color w:val="000000"/>
-          <w:sz w:val="24"/>
-          <w:szCs w:val="24"/>
-        </w:rPr>
-        <w:t>diminta</w:t>
-      </w:r>
-      <w:proofErr w:type="spellEnd"/>
-      <w:r>
-        <w:rPr>
-          <w:rFonts w:ascii="Times New Roman" w:eastAsia="Times New Roman" w:hAnsi="Times New Roman" w:cs="Times New Roman"/>
-          <w:color w:val="000000"/>
-          <w:sz w:val="24"/>
-          <w:szCs w:val="24"/>
-        </w:rPr>
-        <w:t xml:space="preserve"> </w:t>
-      </w:r>
-      <w:proofErr w:type="spellStart"/>
-      <w:r>
-        <w:rPr>
-          <w:rFonts w:ascii="Times New Roman" w:eastAsia="Times New Roman" w:hAnsi="Times New Roman" w:cs="Times New Roman"/>
-          <w:color w:val="000000"/>
-          <w:sz w:val="24"/>
-          <w:szCs w:val="24"/>
-        </w:rPr>
-        <w:t>untuk</w:t>
-      </w:r>
-      <w:proofErr w:type="spellEnd"/>
-      <w:r>
-        <w:rPr>
-          <w:rFonts w:ascii="Times New Roman" w:eastAsia="Times New Roman" w:hAnsi="Times New Roman" w:cs="Times New Roman"/>
-          <w:color w:val="000000"/>
-          <w:sz w:val="24"/>
-          <w:szCs w:val="24"/>
-        </w:rPr>
-        <w:t xml:space="preserve"> </w:t>
-      </w:r>
-      <w:proofErr w:type="spellStart"/>
-      <w:r>
-        <w:rPr>
-          <w:rFonts w:ascii="Times New Roman" w:eastAsia="Times New Roman" w:hAnsi="Times New Roman" w:cs="Times New Roman"/>
-          <w:color w:val="000000"/>
-          <w:sz w:val="24"/>
-          <w:szCs w:val="24"/>
-        </w:rPr>
-        <w:t>membuat</w:t>
-      </w:r>
-      <w:proofErr w:type="spellEnd"/>
-      <w:r>
-        <w:rPr>
-          <w:rFonts w:ascii="Times New Roman" w:eastAsia="Times New Roman" w:hAnsi="Times New Roman" w:cs="Times New Roman"/>
-          <w:color w:val="000000"/>
-          <w:sz w:val="24"/>
-          <w:szCs w:val="24"/>
-        </w:rPr>
-        <w:t xml:space="preserve"> </w:t>
-      </w:r>
-      <w:proofErr w:type="spellStart"/>
-      <w:r>
-        <w:rPr>
-          <w:rFonts w:ascii="Times New Roman" w:eastAsia="Times New Roman" w:hAnsi="Times New Roman" w:cs="Times New Roman"/>
-          <w:color w:val="000000"/>
-          <w:sz w:val="24"/>
-          <w:szCs w:val="24"/>
-        </w:rPr>
-        <w:t>sebuah</w:t>
-      </w:r>
-      <w:proofErr w:type="spellEnd"/>
-      <w:r>
-        <w:rPr>
-          <w:rFonts w:ascii="Times New Roman" w:eastAsia="Times New Roman" w:hAnsi="Times New Roman" w:cs="Times New Roman"/>
-          <w:color w:val="000000"/>
-          <w:sz w:val="24"/>
-          <w:szCs w:val="24"/>
-        </w:rPr>
-        <w:t xml:space="preserve"> program </w:t>
-      </w:r>
-      <w:proofErr w:type="spellStart"/>
-      <w:r>
-        <w:rPr>
-          <w:rFonts w:ascii="Times New Roman" w:eastAsia="Times New Roman" w:hAnsi="Times New Roman" w:cs="Times New Roman"/>
-          <w:color w:val="000000"/>
-          <w:sz w:val="24"/>
-          <w:szCs w:val="24"/>
-        </w:rPr>
-        <w:t>sederhana</w:t>
-      </w:r>
-      <w:proofErr w:type="spellEnd"/>
-      <w:r>
-        <w:rPr>
-          <w:rFonts w:ascii="Times New Roman" w:eastAsia="Times New Roman" w:hAnsi="Times New Roman" w:cs="Times New Roman"/>
-          <w:color w:val="000000"/>
-          <w:sz w:val="24"/>
-          <w:szCs w:val="24"/>
-        </w:rPr>
-        <w:t xml:space="preserve"> </w:t>
-      </w:r>
-      <w:proofErr w:type="spellStart"/>
-      <w:r>
-        <w:rPr>
-          <w:rFonts w:ascii="Times New Roman" w:eastAsia="Times New Roman" w:hAnsi="Times New Roman" w:cs="Times New Roman"/>
-          <w:color w:val="000000"/>
-          <w:sz w:val="24"/>
-          <w:szCs w:val="24"/>
-        </w:rPr>
-        <w:t>berbasis</w:t>
-      </w:r>
-      <w:proofErr w:type="spellEnd"/>
-      <w:r>
-        <w:rPr>
-          <w:rFonts w:ascii="Times New Roman" w:eastAsia="Times New Roman" w:hAnsi="Times New Roman" w:cs="Times New Roman"/>
-          <w:color w:val="000000"/>
-          <w:sz w:val="24"/>
-          <w:szCs w:val="24"/>
-        </w:rPr>
-        <w:t xml:space="preserve"> web (</w:t>
-      </w:r>
-      <w:proofErr w:type="spellStart"/>
-      <w:r>
-        <w:rPr>
-          <w:rFonts w:ascii="Times New Roman" w:eastAsia="Times New Roman" w:hAnsi="Times New Roman" w:cs="Times New Roman"/>
-          <w:color w:val="000000"/>
-          <w:sz w:val="24"/>
-          <w:szCs w:val="24"/>
-        </w:rPr>
-        <w:t>php</w:t>
-      </w:r>
-      <w:proofErr w:type="spellEnd"/>
-      <w:r>
-        <w:rPr>
-          <w:rFonts w:ascii="Times New Roman" w:eastAsia="Times New Roman" w:hAnsi="Times New Roman" w:cs="Times New Roman"/>
-          <w:color w:val="000000"/>
-          <w:sz w:val="24"/>
-          <w:szCs w:val="24"/>
-        </w:rPr>
-        <w:t xml:space="preserve">/ java/ python/ .net/ </w:t>
-      </w:r>
-      <w:proofErr w:type="spellStart"/>
-      <w:r>
-        <w:rPr>
-          <w:rFonts w:ascii="Times New Roman" w:eastAsia="Times New Roman" w:hAnsi="Times New Roman" w:cs="Times New Roman"/>
-          <w:color w:val="000000"/>
-          <w:sz w:val="24"/>
-          <w:szCs w:val="24"/>
-        </w:rPr>
-        <w:t>dll</w:t>
-      </w:r>
-      <w:proofErr w:type="spellEnd"/>
-      <w:r>
-        <w:rPr>
-          <w:rFonts w:ascii="Times New Roman" w:eastAsia="Times New Roman" w:hAnsi="Times New Roman" w:cs="Times New Roman"/>
-          <w:color w:val="000000"/>
-          <w:sz w:val="24"/>
-          <w:szCs w:val="24"/>
-        </w:rPr>
-        <w:t xml:space="preserve">.) </w:t>
-      </w:r>
-      <w:proofErr w:type="spellStart"/>
-      <w:r>
-        <w:rPr>
-          <w:rFonts w:ascii="Times New Roman" w:eastAsia="Times New Roman" w:hAnsi="Times New Roman" w:cs="Times New Roman"/>
-          <w:color w:val="000000"/>
-          <w:sz w:val="24"/>
-          <w:szCs w:val="24"/>
-        </w:rPr>
-        <w:t>untuk</w:t>
-      </w:r>
-      <w:proofErr w:type="spellEnd"/>
-      <w:r>
-        <w:rPr>
-          <w:rFonts w:ascii="Times New Roman" w:eastAsia="Times New Roman" w:hAnsi="Times New Roman" w:cs="Times New Roman"/>
-          <w:color w:val="000000"/>
-          <w:sz w:val="24"/>
-          <w:szCs w:val="24"/>
-        </w:rPr>
-        <w:t xml:space="preserve"> lexical analyzer (</w:t>
-      </w:r>
-      <w:proofErr w:type="spellStart"/>
-      <w:r>
-        <w:rPr>
-          <w:rFonts w:ascii="Times New Roman" w:eastAsia="Times New Roman" w:hAnsi="Times New Roman" w:cs="Times New Roman"/>
-          <w:color w:val="000000"/>
-          <w:sz w:val="24"/>
-          <w:szCs w:val="24"/>
-        </w:rPr>
-        <w:t>mengidentifikasi</w:t>
-      </w:r>
-      <w:proofErr w:type="spellEnd"/>
-      <w:r>
-        <w:rPr>
-          <w:rFonts w:ascii="Times New Roman" w:eastAsia="Times New Roman" w:hAnsi="Times New Roman" w:cs="Times New Roman"/>
-          <w:color w:val="000000"/>
-          <w:sz w:val="24"/>
-          <w:szCs w:val="24"/>
-        </w:rPr>
-        <w:t xml:space="preserve"> </w:t>
-      </w:r>
-      <w:proofErr w:type="spellStart"/>
-      <w:r>
-        <w:rPr>
-          <w:rFonts w:ascii="Times New Roman" w:eastAsia="Times New Roman" w:hAnsi="Times New Roman" w:cs="Times New Roman"/>
-          <w:color w:val="000000"/>
-          <w:sz w:val="24"/>
-          <w:szCs w:val="24"/>
-        </w:rPr>
-        <w:t>apakah</w:t>
-      </w:r>
-      <w:proofErr w:type="spellEnd"/>
-      <w:r>
-        <w:rPr>
-          <w:rFonts w:ascii="Times New Roman" w:eastAsia="Times New Roman" w:hAnsi="Times New Roman" w:cs="Times New Roman"/>
-          <w:color w:val="000000"/>
-          <w:sz w:val="24"/>
-          <w:szCs w:val="24"/>
-        </w:rPr>
-        <w:t xml:space="preserve"> </w:t>
-      </w:r>
-      <w:proofErr w:type="spellStart"/>
-      <w:r>
-        <w:rPr>
-          <w:rFonts w:ascii="Times New Roman" w:eastAsia="Times New Roman" w:hAnsi="Times New Roman" w:cs="Times New Roman"/>
-          <w:color w:val="000000"/>
-          <w:sz w:val="24"/>
-          <w:szCs w:val="24"/>
-        </w:rPr>
-        <w:t>sebuah</w:t>
-      </w:r>
-      <w:proofErr w:type="spellEnd"/>
-      <w:r>
-        <w:rPr>
-          <w:rFonts w:ascii="Times New Roman" w:eastAsia="Times New Roman" w:hAnsi="Times New Roman" w:cs="Times New Roman"/>
-          <w:color w:val="000000"/>
-          <w:sz w:val="24"/>
-          <w:szCs w:val="24"/>
-        </w:rPr>
-        <w:t xml:space="preserve"> lexical/token/kata valid </w:t>
-      </w:r>
-      <w:proofErr w:type="spellStart"/>
-      <w:r>
-        <w:rPr>
-          <w:rFonts w:ascii="Times New Roman" w:eastAsia="Times New Roman" w:hAnsi="Times New Roman" w:cs="Times New Roman"/>
-          <w:color w:val="000000"/>
-          <w:sz w:val="24"/>
-          <w:szCs w:val="24"/>
-        </w:rPr>
-        <w:t>sesuai</w:t>
-      </w:r>
-      <w:proofErr w:type="spellEnd"/>
-      <w:r>
-        <w:rPr>
-          <w:rFonts w:ascii="Times New Roman" w:eastAsia="Times New Roman" w:hAnsi="Times New Roman" w:cs="Times New Roman"/>
-          <w:color w:val="000000"/>
-          <w:sz w:val="24"/>
-          <w:szCs w:val="24"/>
-        </w:rPr>
-        <w:t xml:space="preserve"> </w:t>
-      </w:r>
-      <w:proofErr w:type="spellStart"/>
-      <w:r>
-        <w:rPr>
-          <w:rFonts w:ascii="Times New Roman" w:eastAsia="Times New Roman" w:hAnsi="Times New Roman" w:cs="Times New Roman"/>
-          <w:color w:val="000000"/>
-          <w:sz w:val="24"/>
-          <w:szCs w:val="24"/>
-        </w:rPr>
-        <w:t>simbol</w:t>
-      </w:r>
-      <w:proofErr w:type="spellEnd"/>
-      <w:r>
-        <w:rPr>
-          <w:rFonts w:ascii="Times New Roman" w:eastAsia="Times New Roman" w:hAnsi="Times New Roman" w:cs="Times New Roman"/>
-          <w:color w:val="000000"/>
-          <w:sz w:val="24"/>
-          <w:szCs w:val="24"/>
-        </w:rPr>
-        <w:t xml:space="preserve"> terminal yang </w:t>
-      </w:r>
-      <w:proofErr w:type="spellStart"/>
-      <w:r>
-        <w:rPr>
-          <w:rFonts w:ascii="Times New Roman" w:eastAsia="Times New Roman" w:hAnsi="Times New Roman" w:cs="Times New Roman"/>
-          <w:color w:val="000000"/>
-          <w:sz w:val="24"/>
-          <w:szCs w:val="24"/>
-        </w:rPr>
-        <w:t>didefinisikan</w:t>
-      </w:r>
-      <w:proofErr w:type="spellEnd"/>
-      <w:r>
-        <w:rPr>
-          <w:rFonts w:ascii="Times New Roman" w:eastAsia="Times New Roman" w:hAnsi="Times New Roman" w:cs="Times New Roman"/>
-          <w:color w:val="000000"/>
-          <w:sz w:val="24"/>
-          <w:szCs w:val="24"/>
-        </w:rPr>
-        <w:t>) dan parser (</w:t>
-      </w:r>
-      <w:proofErr w:type="spellStart"/>
-      <w:r>
-        <w:rPr>
-          <w:rFonts w:ascii="Times New Roman" w:eastAsia="Times New Roman" w:hAnsi="Times New Roman" w:cs="Times New Roman"/>
-          <w:color w:val="000000"/>
-          <w:sz w:val="24"/>
-          <w:szCs w:val="24"/>
-        </w:rPr>
-        <w:t>apakah</w:t>
-      </w:r>
-      <w:proofErr w:type="spellEnd"/>
-      <w:r>
-        <w:rPr>
-          <w:rFonts w:ascii="Times New Roman" w:eastAsia="Times New Roman" w:hAnsi="Times New Roman" w:cs="Times New Roman"/>
-          <w:color w:val="000000"/>
-          <w:sz w:val="24"/>
-          <w:szCs w:val="24"/>
-        </w:rPr>
-        <w:t xml:space="preserve"> </w:t>
-      </w:r>
-      <w:proofErr w:type="spellStart"/>
-      <w:r>
-        <w:rPr>
-          <w:rFonts w:ascii="Times New Roman" w:eastAsia="Times New Roman" w:hAnsi="Times New Roman" w:cs="Times New Roman"/>
-          <w:color w:val="000000"/>
-          <w:sz w:val="24"/>
-          <w:szCs w:val="24"/>
-        </w:rPr>
-        <w:t>susunan</w:t>
-      </w:r>
-      <w:proofErr w:type="spellEnd"/>
-      <w:r>
-        <w:rPr>
-          <w:rFonts w:ascii="Times New Roman" w:eastAsia="Times New Roman" w:hAnsi="Times New Roman" w:cs="Times New Roman"/>
-          <w:color w:val="000000"/>
-          <w:sz w:val="24"/>
-          <w:szCs w:val="24"/>
-        </w:rPr>
-        <w:t xml:space="preserve"> token/kata </w:t>
-      </w:r>
-      <w:proofErr w:type="spellStart"/>
-      <w:r>
-        <w:rPr>
-          <w:rFonts w:ascii="Times New Roman" w:eastAsia="Times New Roman" w:hAnsi="Times New Roman" w:cs="Times New Roman"/>
-          <w:color w:val="000000"/>
-          <w:sz w:val="24"/>
-          <w:szCs w:val="24"/>
-        </w:rPr>
-        <w:t>sudah</w:t>
-      </w:r>
-      <w:proofErr w:type="spellEnd"/>
-      <w:r>
-        <w:rPr>
-          <w:rFonts w:ascii="Times New Roman" w:eastAsia="Times New Roman" w:hAnsi="Times New Roman" w:cs="Times New Roman"/>
-          <w:color w:val="000000"/>
-          <w:sz w:val="24"/>
-          <w:szCs w:val="24"/>
-        </w:rPr>
-        <w:t xml:space="preserve"> </w:t>
-      </w:r>
-      <w:proofErr w:type="spellStart"/>
-      <w:r>
-        <w:rPr>
-          <w:rFonts w:ascii="Times New Roman" w:eastAsia="Times New Roman" w:hAnsi="Times New Roman" w:cs="Times New Roman"/>
-          <w:color w:val="000000"/>
-          <w:sz w:val="24"/>
-          <w:szCs w:val="24"/>
-        </w:rPr>
-        <w:t>memenuhi</w:t>
-      </w:r>
-      <w:proofErr w:type="spellEnd"/>
-      <w:r>
-        <w:rPr>
-          <w:rFonts w:ascii="Times New Roman" w:eastAsia="Times New Roman" w:hAnsi="Times New Roman" w:cs="Times New Roman"/>
-          <w:color w:val="000000"/>
-          <w:sz w:val="24"/>
-          <w:szCs w:val="24"/>
-        </w:rPr>
-        <w:t xml:space="preserve"> </w:t>
-      </w:r>
-      <w:proofErr w:type="spellStart"/>
-      <w:r>
-        <w:rPr>
-          <w:rFonts w:ascii="Times New Roman" w:eastAsia="Times New Roman" w:hAnsi="Times New Roman" w:cs="Times New Roman"/>
-          <w:color w:val="000000"/>
-          <w:sz w:val="24"/>
-          <w:szCs w:val="24"/>
-        </w:rPr>
-        <w:t>aturan</w:t>
-      </w:r>
-      <w:proofErr w:type="spellEnd"/>
-      <w:r>
-        <w:rPr>
-          <w:rFonts w:ascii="Times New Roman" w:eastAsia="Times New Roman" w:hAnsi="Times New Roman" w:cs="Times New Roman"/>
-          <w:color w:val="000000"/>
-          <w:sz w:val="24"/>
-          <w:szCs w:val="24"/>
-        </w:rPr>
-        <w:t xml:space="preserve"> pada Grammar). </w:t>
+        <w:t>Pada Tugas Besar ini, mahasiswa (secara berkelompok) diminta untuk mendefinisikan sebuah Context Free Grammar (CFG) yang merepresentasikan aturan bahasa sederhana untuk bahasa manusia. Kemudian berdasarkan CFG yang sudah didefinisikan tersebut, mahasiswa diminta untuk membuat sebuah program sederhana berbasis web (php/ java/ python/ .net/ dll.) untuk lexical analyzer (mengidentifikasi apakah sebuah lexical/token/kata valid sesuai simbol terminal yang didefinisikan) dan parser (apakah susunan token/kata sudah memenuhi aturan pada Grammar). </w:t>
       </w:r>
     </w:p>
     <w:p>
@@ -1523,19 +545,8 @@
           <w:sz w:val="24"/>
           <w:szCs w:val="24"/>
         </w:rPr>
-        <w:t xml:space="preserve">Aku = </w:t>
-      </w:r>
-      <w:proofErr w:type="spellStart"/>
-      <w:r>
-        <w:rPr>
-          <w:rFonts w:ascii="Times New Roman" w:eastAsia="Times New Roman" w:hAnsi="Times New Roman" w:cs="Times New Roman"/>
-          <w:color w:val="000000"/>
-          <w:sz w:val="24"/>
-          <w:szCs w:val="24"/>
-        </w:rPr>
-        <w:t>saya</w:t>
-      </w:r>
-      <w:proofErr w:type="spellEnd"/>
+        <w:t>Aku = saya</w:t>
+      </w:r>
     </w:p>
     <w:p>
       <w:pPr>
@@ -1560,19 +571,8 @@
           <w:sz w:val="24"/>
           <w:szCs w:val="24"/>
         </w:rPr>
-        <w:t xml:space="preserve">Koe = </w:t>
-      </w:r>
-      <w:proofErr w:type="spellStart"/>
-      <w:r>
-        <w:rPr>
-          <w:rFonts w:ascii="Times New Roman" w:eastAsia="Times New Roman" w:hAnsi="Times New Roman" w:cs="Times New Roman"/>
-          <w:color w:val="000000"/>
-          <w:sz w:val="24"/>
-          <w:szCs w:val="24"/>
-        </w:rPr>
-        <w:t>Kamu</w:t>
-      </w:r>
-      <w:proofErr w:type="spellEnd"/>
+        <w:t>Koe = Kamu</w:t>
+      </w:r>
     </w:p>
     <w:p>
       <w:pPr>
@@ -1666,19 +666,8 @@
           <w:sz w:val="24"/>
           <w:szCs w:val="24"/>
         </w:rPr>
-        <w:t xml:space="preserve">Ngombe = </w:t>
-      </w:r>
-      <w:proofErr w:type="spellStart"/>
-      <w:r>
-        <w:rPr>
-          <w:rFonts w:ascii="Times New Roman" w:eastAsia="Times New Roman" w:hAnsi="Times New Roman" w:cs="Times New Roman"/>
-          <w:color w:val="000000"/>
-          <w:sz w:val="24"/>
-          <w:szCs w:val="24"/>
-        </w:rPr>
-        <w:t>Minum</w:t>
-      </w:r>
-      <w:proofErr w:type="spellEnd"/>
+        <w:t>Ngombe = Minum</w:t>
+      </w:r>
     </w:p>
     <w:p>
       <w:pPr>
@@ -1703,19 +692,8 @@
           <w:sz w:val="24"/>
           <w:szCs w:val="24"/>
         </w:rPr>
-        <w:t xml:space="preserve">Tuku = </w:t>
-      </w:r>
-      <w:proofErr w:type="spellStart"/>
-      <w:r>
-        <w:rPr>
-          <w:rFonts w:ascii="Times New Roman" w:eastAsia="Times New Roman" w:hAnsi="Times New Roman" w:cs="Times New Roman"/>
-          <w:color w:val="000000"/>
-          <w:sz w:val="24"/>
-          <w:szCs w:val="24"/>
-        </w:rPr>
-        <w:t>Membeli</w:t>
-      </w:r>
-      <w:proofErr w:type="spellEnd"/>
+        <w:t>Tuku = Membeli</w:t>
+      </w:r>
     </w:p>
     <w:p>
       <w:pPr>
@@ -1843,25 +821,14 @@
           <w:szCs w:val="24"/>
         </w:rPr>
       </w:pPr>
-      <w:proofErr w:type="spellStart"/>
-      <w:r>
-        <w:rPr>
-          <w:rFonts w:ascii="Times New Roman" w:eastAsia="Times New Roman" w:hAnsi="Times New Roman" w:cs="Times New Roman"/>
-          <w:color w:val="000000"/>
-          <w:sz w:val="24"/>
-          <w:szCs w:val="24"/>
-        </w:rPr>
-        <w:t>Lawang</w:t>
-      </w:r>
-      <w:proofErr w:type="spellEnd"/>
-      <w:r>
-        <w:rPr>
-          <w:rFonts w:ascii="Times New Roman" w:eastAsia="Times New Roman" w:hAnsi="Times New Roman" w:cs="Times New Roman"/>
-          <w:color w:val="000000"/>
-          <w:sz w:val="24"/>
-          <w:szCs w:val="24"/>
-        </w:rPr>
-        <w:t xml:space="preserve"> = Pintu</w:t>
+      <w:r>
+        <w:rPr>
+          <w:rFonts w:ascii="Times New Roman" w:eastAsia="Times New Roman" w:hAnsi="Times New Roman" w:cs="Times New Roman"/>
+          <w:color w:val="000000"/>
+          <w:sz w:val="24"/>
+          <w:szCs w:val="24"/>
+        </w:rPr>
+        <w:t>Lawang = Pintu</w:t>
       </w:r>
     </w:p>
     <w:p>
@@ -1879,25 +846,14 @@
           <w:szCs w:val="24"/>
         </w:rPr>
       </w:pPr>
-      <w:proofErr w:type="spellStart"/>
-      <w:r>
-        <w:rPr>
-          <w:rFonts w:ascii="Times New Roman" w:eastAsia="Times New Roman" w:hAnsi="Times New Roman" w:cs="Times New Roman"/>
-          <w:color w:val="000000"/>
-          <w:sz w:val="24"/>
-          <w:szCs w:val="24"/>
-        </w:rPr>
-        <w:t>Layang</w:t>
-      </w:r>
-      <w:proofErr w:type="spellEnd"/>
-      <w:r>
-        <w:rPr>
-          <w:rFonts w:ascii="Times New Roman" w:eastAsia="Times New Roman" w:hAnsi="Times New Roman" w:cs="Times New Roman"/>
-          <w:color w:val="000000"/>
-          <w:sz w:val="24"/>
-          <w:szCs w:val="24"/>
-        </w:rPr>
-        <w:t xml:space="preserve"> = Surat</w:t>
+      <w:r>
+        <w:rPr>
+          <w:rFonts w:ascii="Times New Roman" w:eastAsia="Times New Roman" w:hAnsi="Times New Roman" w:cs="Times New Roman"/>
+          <w:color w:val="000000"/>
+          <w:sz w:val="24"/>
+          <w:szCs w:val="24"/>
+        </w:rPr>
+        <w:t>Layang = Surat</w:t>
       </w:r>
       <w:r>
         <w:rPr>
@@ -1964,86 +920,7 @@
           <w:szCs w:val="24"/>
         </w:rPr>
         <w:tab/>
-      </w:r>
-      <w:proofErr w:type="spellStart"/>
-      <w:r>
-        <w:rPr>
-          <w:rFonts w:ascii="Times New Roman" w:eastAsia="Times New Roman" w:hAnsi="Times New Roman" w:cs="Times New Roman"/>
-          <w:color w:val="000000"/>
-          <w:sz w:val="24"/>
-          <w:szCs w:val="24"/>
-        </w:rPr>
-        <w:t>Kalimat</w:t>
-      </w:r>
-      <w:proofErr w:type="spellEnd"/>
-      <w:r>
-        <w:rPr>
-          <w:rFonts w:ascii="Times New Roman" w:eastAsia="Times New Roman" w:hAnsi="Times New Roman" w:cs="Times New Roman"/>
-          <w:color w:val="000000"/>
-          <w:sz w:val="24"/>
-          <w:szCs w:val="24"/>
-        </w:rPr>
-        <w:t xml:space="preserve"> yang </w:t>
-      </w:r>
-      <w:proofErr w:type="spellStart"/>
-      <w:r>
-        <w:rPr>
-          <w:rFonts w:ascii="Times New Roman" w:eastAsia="Times New Roman" w:hAnsi="Times New Roman" w:cs="Times New Roman"/>
-          <w:color w:val="000000"/>
-          <w:sz w:val="24"/>
-          <w:szCs w:val="24"/>
-        </w:rPr>
-        <w:t>digunakan</w:t>
-      </w:r>
-      <w:proofErr w:type="spellEnd"/>
-      <w:r>
-        <w:rPr>
-          <w:rFonts w:ascii="Times New Roman" w:eastAsia="Times New Roman" w:hAnsi="Times New Roman" w:cs="Times New Roman"/>
-          <w:color w:val="000000"/>
-          <w:sz w:val="24"/>
-          <w:szCs w:val="24"/>
-        </w:rPr>
-        <w:t xml:space="preserve"> </w:t>
-      </w:r>
-      <w:proofErr w:type="spellStart"/>
-      <w:r>
-        <w:rPr>
-          <w:rFonts w:ascii="Times New Roman" w:eastAsia="Times New Roman" w:hAnsi="Times New Roman" w:cs="Times New Roman"/>
-          <w:color w:val="000000"/>
-          <w:sz w:val="24"/>
-          <w:szCs w:val="24"/>
-        </w:rPr>
-        <w:t>memiliki</w:t>
-      </w:r>
-      <w:proofErr w:type="spellEnd"/>
-      <w:r>
-        <w:rPr>
-          <w:rFonts w:ascii="Times New Roman" w:eastAsia="Times New Roman" w:hAnsi="Times New Roman" w:cs="Times New Roman"/>
-          <w:color w:val="000000"/>
-          <w:sz w:val="24"/>
-          <w:szCs w:val="24"/>
-        </w:rPr>
-        <w:t xml:space="preserve"> </w:t>
-      </w:r>
-      <w:proofErr w:type="spellStart"/>
-      <w:r>
-        <w:rPr>
-          <w:rFonts w:ascii="Times New Roman" w:eastAsia="Times New Roman" w:hAnsi="Times New Roman" w:cs="Times New Roman"/>
-          <w:color w:val="000000"/>
-          <w:sz w:val="24"/>
-          <w:szCs w:val="24"/>
-        </w:rPr>
-        <w:t>perumusan</w:t>
-      </w:r>
-      <w:proofErr w:type="spellEnd"/>
-      <w:r>
-        <w:rPr>
-          <w:rFonts w:ascii="Times New Roman" w:eastAsia="Times New Roman" w:hAnsi="Times New Roman" w:cs="Times New Roman"/>
-          <w:color w:val="000000"/>
-          <w:sz w:val="24"/>
-          <w:szCs w:val="24"/>
-        </w:rPr>
-        <w:t xml:space="preserve"> S + P + O</w:t>
+        <w:t>Kalimat yang digunakan memiliki perumusan S + P + O</w:t>
       </w:r>
     </w:p>
     <w:p>
@@ -2188,97 +1065,22 @@
         </w:rPr>
         <w:t xml:space="preserve"> </w:t>
       </w:r>
-      <w:proofErr w:type="spellStart"/>
-      <w:r>
-        <w:rPr>
-          <w:rFonts w:ascii="Times New Roman" w:eastAsia="Times New Roman" w:hAnsi="Times New Roman" w:cs="Times New Roman"/>
-          <w:sz w:val="24"/>
-          <w:szCs w:val="24"/>
-        </w:rPr>
-        <w:t>aku</w:t>
-      </w:r>
-      <w:proofErr w:type="spellEnd"/>
-      <w:r>
-        <w:rPr>
-          <w:rFonts w:ascii="Times New Roman" w:eastAsia="Times New Roman" w:hAnsi="Times New Roman" w:cs="Times New Roman"/>
-          <w:sz w:val="24"/>
-          <w:szCs w:val="24"/>
-        </w:rPr>
-        <w:t xml:space="preserve"> | </w:t>
-      </w:r>
-      <w:proofErr w:type="spellStart"/>
-      <w:r>
-        <w:rPr>
-          <w:rFonts w:ascii="Times New Roman" w:eastAsia="Times New Roman" w:hAnsi="Times New Roman" w:cs="Times New Roman"/>
-          <w:sz w:val="24"/>
-          <w:szCs w:val="24"/>
-        </w:rPr>
-        <w:t>koe</w:t>
-      </w:r>
-      <w:proofErr w:type="spellEnd"/>
-      <w:r>
-        <w:rPr>
-          <w:rFonts w:ascii="Times New Roman" w:eastAsia="Times New Roman" w:hAnsi="Times New Roman" w:cs="Times New Roman"/>
-          <w:sz w:val="24"/>
-          <w:szCs w:val="24"/>
-        </w:rPr>
-        <w:t xml:space="preserve"> | </w:t>
-      </w:r>
-      <w:proofErr w:type="spellStart"/>
-      <w:r>
-        <w:rPr>
-          <w:rFonts w:ascii="Times New Roman" w:eastAsia="Times New Roman" w:hAnsi="Times New Roman" w:cs="Times New Roman"/>
-          <w:sz w:val="24"/>
-          <w:szCs w:val="24"/>
-        </w:rPr>
-        <w:t>kembang</w:t>
-      </w:r>
-      <w:proofErr w:type="spellEnd"/>
-      <w:r>
-        <w:rPr>
-          <w:rFonts w:ascii="Times New Roman" w:eastAsia="Times New Roman" w:hAnsi="Times New Roman" w:cs="Times New Roman"/>
-          <w:sz w:val="24"/>
-          <w:szCs w:val="24"/>
-        </w:rPr>
-        <w:t xml:space="preserve"> | </w:t>
-      </w:r>
-      <w:proofErr w:type="spellStart"/>
-      <w:r>
-        <w:rPr>
-          <w:rFonts w:ascii="Times New Roman" w:eastAsia="Times New Roman" w:hAnsi="Times New Roman" w:cs="Times New Roman"/>
-          <w:sz w:val="24"/>
-          <w:szCs w:val="24"/>
-        </w:rPr>
-        <w:t>banyu</w:t>
-      </w:r>
-      <w:proofErr w:type="spellEnd"/>
-      <w:r>
-        <w:rPr>
-          <w:rFonts w:ascii="Times New Roman" w:eastAsia="Times New Roman" w:hAnsi="Times New Roman" w:cs="Times New Roman"/>
-          <w:sz w:val="24"/>
-          <w:szCs w:val="24"/>
-        </w:rPr>
-        <w:t xml:space="preserve"> | sego | law</w:t>
-      </w:r>
-      <w:proofErr w:type="spellStart"/>
-      <w:r>
-        <w:rPr>
-          <w:rFonts w:ascii="Times New Roman" w:eastAsia="Times New Roman" w:hAnsi="Times New Roman" w:cs="Times New Roman"/>
-          <w:sz w:val="24"/>
-          <w:szCs w:val="24"/>
-          <w:lang w:val="id-ID"/>
-        </w:rPr>
-        <w:t>ang</w:t>
-      </w:r>
-      <w:proofErr w:type="spellEnd"/>
-      <w:r>
-        <w:rPr>
-          <w:rFonts w:ascii="Times New Roman" w:eastAsia="Times New Roman" w:hAnsi="Times New Roman" w:cs="Times New Roman"/>
-          <w:sz w:val="24"/>
-          <w:szCs w:val="24"/>
-          <w:lang w:val="id-ID"/>
-        </w:rPr>
-        <w:t xml:space="preserve"> | layang</w:t>
+      <w:r>
+        <w:rPr>
+          <w:rFonts w:ascii="Times New Roman" w:eastAsia="Times New Roman" w:hAnsi="Times New Roman" w:cs="Times New Roman"/>
+          <w:sz w:val="24"/>
+          <w:szCs w:val="24"/>
+        </w:rPr>
+        <w:t>aku | koe | kembang | banyu | sego | law</w:t>
+      </w:r>
+      <w:r>
+        <w:rPr>
+          <w:rFonts w:ascii="Times New Roman" w:eastAsia="Times New Roman" w:hAnsi="Times New Roman" w:cs="Times New Roman"/>
+          <w:sz w:val="24"/>
+          <w:szCs w:val="24"/>
+          <w:lang w:val="id-ID"/>
+        </w:rPr>
+        <w:t>ang | layang</w:t>
       </w:r>
     </w:p>
     <w:p>
@@ -2317,27 +1119,7 @@
           <w:szCs w:val="24"/>
           <w:lang w:val="id-ID"/>
         </w:rPr>
-        <w:t xml:space="preserve"> mangan | </w:t>
-      </w:r>
-      <w:proofErr w:type="spellStart"/>
-      <w:r>
-        <w:rPr>
-          <w:rFonts w:ascii="Times New Roman" w:eastAsia="Times New Roman" w:hAnsi="Times New Roman" w:cs="Times New Roman"/>
-          <w:sz w:val="24"/>
-          <w:szCs w:val="24"/>
-          <w:lang w:val="id-ID"/>
-        </w:rPr>
-        <w:t>ngombe</w:t>
-      </w:r>
-      <w:proofErr w:type="spellEnd"/>
-      <w:r>
-        <w:rPr>
-          <w:rFonts w:ascii="Times New Roman" w:eastAsia="Times New Roman" w:hAnsi="Times New Roman" w:cs="Times New Roman"/>
-          <w:sz w:val="24"/>
-          <w:szCs w:val="24"/>
-          <w:lang w:val="id-ID"/>
-        </w:rPr>
-        <w:t xml:space="preserve"> | tuku</w:t>
+        <w:t xml:space="preserve"> mangan | ngombe | tuku</w:t>
       </w:r>
     </w:p>
     <w:p>
@@ -2499,37 +1281,15 @@
           <w:lang w:val="id-ID"/>
         </w:rPr>
       </w:pPr>
-      <w:proofErr w:type="spellStart"/>
-      <w:r>
-        <w:rPr>
-          <w:rFonts w:ascii="Times New Roman" w:eastAsia="Times New Roman" w:hAnsi="Times New Roman" w:cs="Times New Roman"/>
-          <w:sz w:val="24"/>
-          <w:szCs w:val="24"/>
-          <w:lang w:val="id-ID"/>
-        </w:rPr>
-        <w:t>Finite</w:t>
-      </w:r>
-      <w:proofErr w:type="spellEnd"/>
-      <w:r>
-        <w:rPr>
-          <w:rFonts w:ascii="Times New Roman" w:eastAsia="Times New Roman" w:hAnsi="Times New Roman" w:cs="Times New Roman"/>
-          <w:sz w:val="24"/>
-          <w:szCs w:val="24"/>
-          <w:lang w:val="id-ID"/>
-        </w:rPr>
-        <w:t xml:space="preserve"> </w:t>
-      </w:r>
-      <w:proofErr w:type="spellStart"/>
-      <w:r>
-        <w:rPr>
-          <w:rFonts w:ascii="Times New Roman" w:eastAsia="Times New Roman" w:hAnsi="Times New Roman" w:cs="Times New Roman"/>
-          <w:sz w:val="24"/>
-          <w:szCs w:val="24"/>
-          <w:lang w:val="id-ID"/>
-        </w:rPr>
-        <w:t>Automata</w:t>
-      </w:r>
-      <w:proofErr w:type="spellEnd"/>
+      <w:r>
+        <w:rPr>
+          <w:rFonts w:ascii="Times New Roman" w:eastAsia="Times New Roman" w:hAnsi="Times New Roman" w:cs="Times New Roman"/>
+          <w:sz w:val="24"/>
+          <w:szCs w:val="24"/>
+          <w:lang w:val="id-ID"/>
+        </w:rPr>
+        <w:t>Finite Automata</w:t>
+      </w:r>
     </w:p>
     <w:p>
       <w:pPr>
@@ -2620,87 +1380,37 @@
           <w:lang w:val="id-ID"/>
         </w:rPr>
       </w:pPr>
-      <w:proofErr w:type="spellStart"/>
-      <w:r>
-        <w:rPr>
-          <w:rFonts w:ascii="Times New Roman" w:eastAsia="Times New Roman" w:hAnsi="Times New Roman" w:cs="Times New Roman"/>
-          <w:sz w:val="24"/>
-          <w:szCs w:val="24"/>
-          <w:lang w:val="id-ID"/>
-        </w:rPr>
-        <w:t>Proof</w:t>
-      </w:r>
-      <w:proofErr w:type="spellEnd"/>
-      <w:r>
-        <w:rPr>
-          <w:rFonts w:ascii="Times New Roman" w:eastAsia="Times New Roman" w:hAnsi="Times New Roman" w:cs="Times New Roman"/>
-          <w:sz w:val="24"/>
-          <w:szCs w:val="24"/>
-          <w:lang w:val="id-ID"/>
-        </w:rPr>
-        <w:t xml:space="preserve"> </w:t>
-      </w:r>
-      <w:proofErr w:type="spellStart"/>
-      <w:r>
-        <w:rPr>
-          <w:rFonts w:ascii="Times New Roman" w:eastAsia="Times New Roman" w:hAnsi="Times New Roman" w:cs="Times New Roman"/>
-          <w:sz w:val="24"/>
-          <w:szCs w:val="24"/>
-          <w:lang w:val="id-ID"/>
-        </w:rPr>
-        <w:t>of</w:t>
-      </w:r>
-      <w:proofErr w:type="spellEnd"/>
-      <w:r>
-        <w:rPr>
-          <w:rFonts w:ascii="Times New Roman" w:eastAsia="Times New Roman" w:hAnsi="Times New Roman" w:cs="Times New Roman"/>
-          <w:sz w:val="24"/>
-          <w:szCs w:val="24"/>
-          <w:lang w:val="id-ID"/>
-        </w:rPr>
-        <w:t xml:space="preserve"> </w:t>
-      </w:r>
-      <w:proofErr w:type="spellStart"/>
-      <w:r>
-        <w:rPr>
-          <w:rFonts w:ascii="Times New Roman" w:eastAsia="Times New Roman" w:hAnsi="Times New Roman" w:cs="Times New Roman"/>
-          <w:sz w:val="24"/>
-          <w:szCs w:val="24"/>
-          <w:lang w:val="id-ID"/>
-        </w:rPr>
-        <w:t>Coding</w:t>
-      </w:r>
-      <w:proofErr w:type="spellEnd"/>
-      <w:r>
-        <w:rPr>
-          <w:rFonts w:ascii="Times New Roman" w:eastAsia="Times New Roman" w:hAnsi="Times New Roman" w:cs="Times New Roman"/>
-          <w:sz w:val="24"/>
-          <w:szCs w:val="24"/>
-          <w:lang w:val="id-ID"/>
-        </w:rPr>
-        <w:t xml:space="preserve"> (POC)</w:t>
-      </w:r>
-    </w:p>
-    <w:p>
-      <w:pPr>
-        <w:pStyle w:val="ListParagraph"/>
-        <w:spacing w:after="0" w:line="240" w:lineRule="auto"/>
-        <w:rPr>
-          <w:rFonts w:ascii="Times New Roman" w:eastAsia="Times New Roman" w:hAnsi="Times New Roman" w:cs="Times New Roman"/>
-          <w:sz w:val="24"/>
-          <w:szCs w:val="24"/>
-        </w:rPr>
-      </w:pPr>
-      <w:r>
-        <w:rPr>
-          <w:rFonts w:ascii="Times New Roman" w:eastAsia="Times New Roman" w:hAnsi="Times New Roman" w:cs="Times New Roman"/>
+      <w:r>
+        <w:rPr>
+          <w:rFonts w:ascii="Times New Roman" w:eastAsia="Times New Roman" w:hAnsi="Times New Roman" w:cs="Times New Roman"/>
+          <w:sz w:val="24"/>
+          <w:szCs w:val="24"/>
+          <w:lang w:val="id-ID"/>
+        </w:rPr>
+        <w:t>Proof of Coding (POC)</w:t>
+      </w:r>
+    </w:p>
+    <w:p>
+      <w:pPr>
+        <w:pStyle w:val="ListParagraph"/>
+        <w:spacing w:after="0" w:line="240" w:lineRule="auto"/>
+        <w:rPr>
+          <w:rFonts w:ascii="Times New Roman" w:eastAsia="Times New Roman" w:hAnsi="Times New Roman" w:cs="Times New Roman"/>
+          <w:sz w:val="24"/>
+          <w:szCs w:val="24"/>
+        </w:rPr>
+      </w:pPr>
+      <w:r>
+        <w:rPr>
+          <w:rFonts w:ascii="Times New Roman" w:eastAsia="Times New Roman" w:hAnsi="Times New Roman" w:cs="Times New Roman"/>
+          <w:noProof/>
           <w:sz w:val="24"/>
           <w:szCs w:val="24"/>
         </w:rPr>
         <w:drawing>
-          <wp:inline distT="0" distB="0" distL="0" distR="0" wp14:anchorId="70448932" wp14:editId="0BB71CB8">
-            <wp:extent cx="3981136" cy="3193416"/>
-            <wp:effectExtent l="0" t="0" r="635" b="6985"/>
+          <wp:inline distT="0" distB="0" distL="0" distR="0" wp14:anchorId="70448932" wp14:editId="7629AEA9">
+            <wp:extent cx="4182533" cy="3354964"/>
+            <wp:effectExtent l="0" t="0" r="8890" b="0"/>
             <wp:docPr id="2" name="Picture 2" descr="Graphical user interface, text&#10;&#10;Description automatically generated"/>
             <wp:cNvGraphicFramePr>
               <a:graphicFrameLocks xmlns:a="http://schemas.openxmlformats.org/drawingml/2006/main" noChangeAspect="1"/>
@@ -2721,7 +1431,7 @@
                   <pic:spPr>
                     <a:xfrm>
                       <a:off x="0" y="0"/>
-                      <a:ext cx="3998667" cy="3207479"/>
+                      <a:ext cx="4204241" cy="3372377"/>
                     </a:xfrm>
                     <a:prstGeom prst="rect">
                       <a:avLst/>
@@ -2758,14 +1468,15 @@
       <w:r>
         <w:rPr>
           <w:rFonts w:ascii="Times New Roman" w:eastAsia="Times New Roman" w:hAnsi="Times New Roman" w:cs="Times New Roman"/>
+          <w:noProof/>
           <w:sz w:val="24"/>
           <w:szCs w:val="24"/>
         </w:rPr>
         <w:lastRenderedPageBreak/>
         <w:drawing>
-          <wp:inline distT="0" distB="0" distL="0" distR="0" wp14:anchorId="269A0AB3" wp14:editId="28223BA6">
-            <wp:extent cx="3944492" cy="3403812"/>
-            <wp:effectExtent l="0" t="0" r="0" b="6350"/>
+          <wp:inline distT="0" distB="0" distL="0" distR="0" wp14:anchorId="269A0AB3" wp14:editId="5BE35F8D">
+            <wp:extent cx="4123267" cy="3558082"/>
+            <wp:effectExtent l="0" t="0" r="0" b="4445"/>
             <wp:docPr id="5" name="Picture 5" descr="Graphical user interface&#10;&#10;Description automatically generated with medium confidence"/>
             <wp:cNvGraphicFramePr>
               <a:graphicFrameLocks xmlns:a="http://schemas.openxmlformats.org/drawingml/2006/main" noChangeAspect="1"/>
@@ -2786,7 +1497,7 @@
                   <pic:spPr>
                     <a:xfrm>
                       <a:off x="0" y="0"/>
-                      <a:ext cx="3971240" cy="3426894"/>
+                      <a:ext cx="4153299" cy="3583997"/>
                     </a:xfrm>
                     <a:prstGeom prst="rect">
                       <a:avLst/>
@@ -2823,13 +1534,14 @@
       <w:r>
         <w:rPr>
           <w:rFonts w:ascii="Times New Roman" w:eastAsia="Times New Roman" w:hAnsi="Times New Roman" w:cs="Times New Roman"/>
+          <w:noProof/>
           <w:sz w:val="24"/>
           <w:szCs w:val="24"/>
         </w:rPr>
         <w:drawing>
-          <wp:inline distT="0" distB="0" distL="0" distR="0" wp14:anchorId="7CC71FB3" wp14:editId="08327B9E">
-            <wp:extent cx="3946582" cy="3169072"/>
-            <wp:effectExtent l="0" t="0" r="0" b="0"/>
+          <wp:inline distT="0" distB="0" distL="0" distR="0" wp14:anchorId="7CC71FB3" wp14:editId="640B8DD8">
+            <wp:extent cx="4112122" cy="3302000"/>
+            <wp:effectExtent l="0" t="0" r="3175" b="0"/>
             <wp:docPr id="6" name="Picture 6" descr="A picture containing graphical user interface&#10;&#10;Description automatically generated"/>
             <wp:cNvGraphicFramePr>
               <a:graphicFrameLocks xmlns:a="http://schemas.openxmlformats.org/drawingml/2006/main" noChangeAspect="1"/>
@@ -2850,7 +1562,7 @@
                   <pic:spPr>
                     <a:xfrm>
                       <a:off x="0" y="0"/>
-                      <a:ext cx="3957810" cy="3178088"/>
+                      <a:ext cx="4130795" cy="3316994"/>
                     </a:xfrm>
                     <a:prstGeom prst="rect">
                       <a:avLst/>
@@ -2964,14 +1676,14 @@
       <w:r>
         <w:rPr>
           <w:rFonts w:ascii="Times New Roman" w:eastAsia="Times New Roman" w:hAnsi="Times New Roman" w:cs="Times New Roman"/>
-          <w:sz w:val="24"/>
-          <w:szCs w:val="24"/>
-        </w:rPr>
-        <w:lastRenderedPageBreak/>
+          <w:noProof/>
+          <w:sz w:val="24"/>
+          <w:szCs w:val="24"/>
+        </w:rPr>
         <w:drawing>
-          <wp:inline distT="0" distB="0" distL="0" distR="0" wp14:anchorId="629169C1" wp14:editId="2EDCCD0D">
-            <wp:extent cx="3945466" cy="2466760"/>
-            <wp:effectExtent l="0" t="0" r="0" b="0"/>
+          <wp:inline distT="0" distB="0" distL="0" distR="0" wp14:anchorId="629169C1" wp14:editId="2C8C8181">
+            <wp:extent cx="4089400" cy="2556750"/>
+            <wp:effectExtent l="0" t="0" r="6350" b="0"/>
             <wp:docPr id="7" name="Picture 7" descr="Text&#10;&#10;Description automatically generated"/>
             <wp:cNvGraphicFramePr>
               <a:graphicFrameLocks xmlns:a="http://schemas.openxmlformats.org/drawingml/2006/main" noChangeAspect="1"/>
@@ -2992,7 +1704,7 @@
                   <pic:spPr>
                     <a:xfrm>
                       <a:off x="0" y="0"/>
-                      <a:ext cx="3953057" cy="2471506"/>
+                      <a:ext cx="4104198" cy="2566002"/>
                     </a:xfrm>
                     <a:prstGeom prst="rect">
                       <a:avLst/>
@@ -3052,6 +1764,7 @@
       <w:r>
         <w:rPr>
           <w:rFonts w:ascii="Times New Roman" w:eastAsia="Times New Roman" w:hAnsi="Times New Roman" w:cs="Times New Roman"/>
+          <w:noProof/>
           <w:sz w:val="24"/>
           <w:szCs w:val="24"/>
           <w:lang w:val="id-ID"/>
@@ -3104,6 +1817,7 @@
       <w:r>
         <w:rPr>
           <w:rFonts w:ascii="Times New Roman" w:eastAsia="Times New Roman" w:hAnsi="Times New Roman" w:cs="Times New Roman"/>
+          <w:noProof/>
           <w:sz w:val="24"/>
           <w:szCs w:val="24"/>
           <w:lang w:val="id-ID"/>

</xml_diff>